<commit_message>
ENKIININHURSAG: Napisanie dwóch pierwszych akapitów
</commit_message>
<xml_diff>
--- a/podstrony/literatura/enki_ninhursag.docx
+++ b/podstrony/literatura/enki_ninhursag.docx
@@ -8337,6 +8337,18 @@
         <w:rPr>
           <w:rFonts w:ascii="Times New Roman" w:hAnsi="Times New Roman" w:cs="Times New Roman"/>
           <w:i/>
+        </w:rPr>
+      </w:pPr>
+    </w:p>
+    <w:p>
+      <w:pPr>
+        <w:spacing w:after="0"/>
+        <w:jc w:val="center"/>
+        <w:rPr>
+          <w:rFonts w:ascii="Times New Roman" w:hAnsi="Times New Roman" w:cs="Times New Roman"/>
+          <w:b/>
+          <w:sz w:val="24"/>
+          <w:szCs w:val="24"/>
         </w:rPr>
       </w:pPr>
     </w:p>
@@ -9629,7 +9641,7 @@
 </file>
 
 <file path=customXml/itemProps1.xml><?xml version="1.0" encoding="utf-8"?>
-<ds:datastoreItem xmlns:ds="http://schemas.openxmlformats.org/officeDocument/2006/customXml" ds:itemID="{059A32A7-ADE2-432F-BCF6-B5773D6D927D}">
+<ds:datastoreItem xmlns:ds="http://schemas.openxmlformats.org/officeDocument/2006/customXml" ds:itemID="{D8836F7A-3AD7-4F0E-8B10-F9A99515A27B}">
   <ds:schemaRefs>
     <ds:schemaRef ds:uri="http://schemas.openxmlformats.org/officeDocument/2006/bibliography"/>
   </ds:schemaRefs>

</xml_diff>